<commit_message>
Вызов функции, учет количества параметров <@callFunc@> <@start_parameter_counting@> <@plus_parameter_counting@> <@end_parameter_counting@>
</commit_message>
<xml_diff>
--- a/файлики/startDecl.docx
+++ b/файлики/startDecl.docx
@@ -18,33 +18,45 @@
         <w:tblLook w:val="04A0" w:firstRow="1" w:lastRow="0" w:firstColumn="1" w:lastColumn="0" w:noHBand="0" w:noVBand="1"/>
       </w:tblPr>
       <w:tblGrid>
-        <w:gridCol w:w="1809"/>
-        <w:gridCol w:w="8873"/>
+        <w:gridCol w:w="3097"/>
+        <w:gridCol w:w="7585"/>
       </w:tblGrid>
       <w:tr>
+        <w:trPr>
+          <w:trHeight w:val="756"/>
+        </w:trPr>
         <w:tc>
           <w:tcPr>
             <w:tcW w:w="1809" w:type="dxa"/>
           </w:tcPr>
           <w:p>
             <w:pPr>
-              <w:rPr>
-                <w:rFonts w:ascii="Times New Roman" w:hAnsi="Times New Roman" w:cs="Times New Roman"/>
-                <w:sz w:val="24"/>
-                <w:szCs w:val="24"/>
+              <w:pStyle w:val="HTML"/>
+              <w:shd w:val="clear" w:color="auto" w:fill="FFFFFF"/>
+              <w:rPr>
+                <w:color w:val="000000"/>
               </w:rPr>
             </w:pPr>
             <w:proofErr w:type="spellStart"/>
             <w:r>
               <w:rPr>
-                <w:rFonts w:ascii="Times New Roman" w:hAnsi="Times New Roman" w:cs="Times New Roman"/>
-                <w:sz w:val="24"/>
-                <w:szCs w:val="24"/>
+                <w:b/>
+                <w:bCs/>
+                <w:color w:val="008000"/>
               </w:rPr>
               <w:t>startDecl</w:t>
             </w:r>
             <w:proofErr w:type="spellEnd"/>
           </w:p>
+          <w:p>
+            <w:pPr>
+              <w:rPr>
+                <w:rFonts w:ascii="Times New Roman" w:hAnsi="Times New Roman" w:cs="Times New Roman"/>
+                <w:sz w:val="24"/>
+                <w:szCs w:val="24"/>
+              </w:rPr>
+            </w:pPr>
+          </w:p>
         </w:tc>
         <w:tc>
           <w:tcPr>
@@ -52,10 +64,10 @@
           </w:tcPr>
           <w:p>
             <w:pPr>
-              <w:rPr>
-                <w:rFonts w:ascii="Times New Roman" w:hAnsi="Times New Roman" w:cs="Times New Roman"/>
-                <w:sz w:val="24"/>
-                <w:szCs w:val="24"/>
+              <w:pStyle w:val="HTML"/>
+              <w:shd w:val="clear" w:color="auto" w:fill="FFFFFF"/>
+              <w:rPr>
+                <w:color w:val="000000"/>
               </w:rPr>
             </w:pPr>
             <w:r>
@@ -69,9 +81,9 @@
             <w:proofErr w:type="spellStart"/>
             <w:r>
               <w:rPr>
-                <w:rFonts w:ascii="Times New Roman" w:hAnsi="Times New Roman" w:cs="Times New Roman"/>
-                <w:sz w:val="24"/>
-                <w:szCs w:val="24"/>
+                <w:b/>
+                <w:bCs/>
+                <w:color w:val="660E7A"/>
               </w:rPr>
               <w:t>dataType</w:t>
             </w:r>
@@ -94,23 +106,32 @@
           </w:tcPr>
           <w:p>
             <w:pPr>
-              <w:rPr>
-                <w:rFonts w:ascii="Times New Roman" w:hAnsi="Times New Roman" w:cs="Times New Roman"/>
-                <w:sz w:val="24"/>
-                <w:szCs w:val="24"/>
+              <w:pStyle w:val="HTML"/>
+              <w:shd w:val="clear" w:color="auto" w:fill="FFFFFF"/>
+              <w:rPr>
+                <w:color w:val="000000"/>
               </w:rPr>
             </w:pPr>
             <w:proofErr w:type="spellStart"/>
             <w:r>
               <w:rPr>
-                <w:rFonts w:ascii="Times New Roman" w:hAnsi="Times New Roman" w:cs="Times New Roman"/>
-                <w:sz w:val="24"/>
-                <w:szCs w:val="24"/>
+                <w:b/>
+                <w:bCs/>
+                <w:color w:val="008000"/>
               </w:rPr>
               <w:t>endDecl</w:t>
             </w:r>
             <w:proofErr w:type="spellEnd"/>
           </w:p>
+          <w:p>
+            <w:pPr>
+              <w:rPr>
+                <w:rFonts w:ascii="Times New Roman" w:hAnsi="Times New Roman" w:cs="Times New Roman"/>
+                <w:sz w:val="24"/>
+                <w:szCs w:val="24"/>
+              </w:rPr>
+            </w:pPr>
+          </w:p>
         </w:tc>
         <w:tc>
           <w:tcPr>
@@ -130,33 +151,53 @@
                 <w:sz w:val="24"/>
                 <w:szCs w:val="24"/>
               </w:rPr>
-              <w:t>сбросить флаг описания данных</w:t>
+              <w:t>С</w:t>
+            </w:r>
+            <w:r>
+              <w:rPr>
+                <w:rFonts w:ascii="Times New Roman" w:hAnsi="Times New Roman" w:cs="Times New Roman"/>
+                <w:sz w:val="24"/>
+                <w:szCs w:val="24"/>
+              </w:rPr>
+              <w:t>бросить флаг описания данных</w:t>
             </w:r>
           </w:p>
         </w:tc>
       </w:tr>
       <w:tr>
+        <w:trPr>
+          <w:trHeight w:val="799"/>
+        </w:trPr>
         <w:tc>
           <w:tcPr>
             <w:tcW w:w="1809" w:type="dxa"/>
           </w:tcPr>
           <w:p>
             <w:pPr>
-              <w:rPr>
-                <w:rFonts w:ascii="Times New Roman" w:hAnsi="Times New Roman" w:cs="Times New Roman"/>
-                <w:sz w:val="24"/>
-                <w:szCs w:val="24"/>
-              </w:rPr>
-            </w:pPr>
-            <w:r>
-              <w:rPr>
-                <w:rFonts w:ascii="Times New Roman" w:hAnsi="Times New Roman" w:cs="Times New Roman"/>
-                <w:sz w:val="24"/>
-                <w:szCs w:val="24"/>
+              <w:pStyle w:val="HTML"/>
+              <w:shd w:val="clear" w:color="auto" w:fill="FFFFFF"/>
+              <w:rPr>
+                <w:color w:val="000000"/>
+              </w:rPr>
+            </w:pPr>
+            <w:r>
+              <w:rPr>
+                <w:b/>
+                <w:bCs/>
+                <w:color w:val="008000"/>
               </w:rPr>
               <w:t>setIdent</w:t>
             </w:r>
           </w:p>
+          <w:p>
+            <w:pPr>
+              <w:rPr>
+                <w:rFonts w:ascii="Times New Roman" w:hAnsi="Times New Roman" w:cs="Times New Roman"/>
+                <w:sz w:val="24"/>
+                <w:szCs w:val="24"/>
+              </w:rPr>
+            </w:pPr>
+          </w:p>
         </w:tc>
         <w:tc>
           <w:tcPr>
@@ -164,96 +205,129 @@
           </w:tcPr>
           <w:p>
             <w:pPr>
-              <w:rPr>
-                <w:rFonts w:ascii="Times New Roman" w:hAnsi="Times New Roman" w:cs="Times New Roman"/>
-                <w:sz w:val="24"/>
-                <w:szCs w:val="24"/>
-              </w:rPr>
-            </w:pPr>
-            <w:r>
-              <w:rPr>
-                <w:rFonts w:ascii="Times New Roman" w:hAnsi="Times New Roman" w:cs="Times New Roman"/>
-                <w:sz w:val="24"/>
-                <w:szCs w:val="24"/>
-              </w:rPr>
-              <w:t>заносим идентифи</w:t>
+              <w:pStyle w:val="HTML"/>
+              <w:shd w:val="clear" w:color="auto" w:fill="FFFFFF"/>
+              <w:rPr>
+                <w:color w:val="000000"/>
+              </w:rPr>
+            </w:pPr>
+            <w:r>
+              <w:rPr>
+                <w:rFonts w:ascii="Times New Roman" w:hAnsi="Times New Roman" w:cs="Times New Roman"/>
+                <w:sz w:val="24"/>
+                <w:szCs w:val="24"/>
+              </w:rPr>
+              <w:t>З</w:t>
+            </w:r>
+            <w:r>
+              <w:rPr>
+                <w:rFonts w:ascii="Times New Roman" w:hAnsi="Times New Roman" w:cs="Times New Roman"/>
+                <w:sz w:val="24"/>
+                <w:szCs w:val="24"/>
+              </w:rPr>
+              <w:t xml:space="preserve">аносим идентификатор в таблицу с типом </w:t>
+            </w:r>
+            <w:proofErr w:type="spellStart"/>
+            <w:r>
+              <w:rPr>
+                <w:b/>
+                <w:bCs/>
+                <w:color w:val="660E7A"/>
+              </w:rPr>
+              <w:t>dataType</w:t>
+            </w:r>
+            <w:proofErr w:type="spellEnd"/>
+            <w:r>
+              <w:rPr>
+                <w:rFonts w:ascii="Times New Roman" w:hAnsi="Times New Roman" w:cs="Times New Roman"/>
+                <w:sz w:val="24"/>
+                <w:szCs w:val="24"/>
+              </w:rPr>
+              <w:t>, проверяем дубликаты</w:t>
+            </w:r>
+            <w:r>
+              <w:rPr>
+                <w:rFonts w:ascii="Times New Roman" w:hAnsi="Times New Roman" w:cs="Times New Roman"/>
+                <w:sz w:val="24"/>
+                <w:szCs w:val="24"/>
+              </w:rPr>
+              <w:t>. Запоминаем переменную.</w:t>
+            </w:r>
+          </w:p>
+        </w:tc>
+      </w:tr>
+      <w:tr>
+        <w:tc>
+          <w:tcPr>
+            <w:tcW w:w="1809" w:type="dxa"/>
+          </w:tcPr>
+          <w:p>
+            <w:pPr>
+              <w:pStyle w:val="HTML"/>
+              <w:shd w:val="clear" w:color="auto" w:fill="FFFFFF"/>
+              <w:rPr>
+                <w:color w:val="000000"/>
+              </w:rPr>
+            </w:pPr>
+            <w:proofErr w:type="spellStart"/>
+            <w:r>
+              <w:rPr>
+                <w:b/>
+                <w:bCs/>
+                <w:color w:val="008000"/>
+              </w:rPr>
+              <w:t>startLevel</w:t>
+            </w:r>
+            <w:proofErr w:type="spellEnd"/>
+          </w:p>
+          <w:p>
+            <w:pPr>
+              <w:rPr>
+                <w:rFonts w:ascii="Times New Roman" w:hAnsi="Times New Roman" w:cs="Times New Roman"/>
+                <w:sz w:val="24"/>
+                <w:szCs w:val="24"/>
+              </w:rPr>
+            </w:pPr>
+          </w:p>
+        </w:tc>
+        <w:tc>
+          <w:tcPr>
+            <w:tcW w:w="8873" w:type="dxa"/>
+          </w:tcPr>
+          <w:p>
+            <w:pPr>
+              <w:rPr>
+                <w:rFonts w:ascii="Times New Roman" w:hAnsi="Times New Roman" w:cs="Times New Roman"/>
+                <w:sz w:val="24"/>
+                <w:szCs w:val="24"/>
+              </w:rPr>
+            </w:pPr>
+            <w:r>
+              <w:rPr>
+                <w:rFonts w:ascii="Times New Roman" w:hAnsi="Times New Roman" w:cs="Times New Roman"/>
+                <w:sz w:val="24"/>
+                <w:szCs w:val="24"/>
+              </w:rPr>
+              <w:t>Н</w:t>
+            </w:r>
+            <w:r>
+              <w:rPr>
+                <w:rFonts w:ascii="Times New Roman" w:hAnsi="Times New Roman" w:cs="Times New Roman"/>
+                <w:sz w:val="24"/>
+                <w:szCs w:val="24"/>
+              </w:rPr>
+              <w:t>ачать новый уровень в дереве</w:t>
+            </w:r>
+            <w:r>
+              <w:rPr>
+                <w:rFonts w:ascii="Times New Roman" w:hAnsi="Times New Roman" w:cs="Times New Roman"/>
+                <w:sz w:val="24"/>
+                <w:szCs w:val="24"/>
+              </w:rPr>
+              <w:t>.</w:t>
             </w:r>
             <w:bookmarkStart w:id="0" w:name="_GoBack"/>
             <w:bookmarkEnd w:id="0"/>
-            <w:r>
-              <w:rPr>
-                <w:rFonts w:ascii="Times New Roman" w:hAnsi="Times New Roman" w:cs="Times New Roman"/>
-                <w:sz w:val="24"/>
-                <w:szCs w:val="24"/>
-              </w:rPr>
-              <w:t xml:space="preserve">катор в таблицу с типом </w:t>
-            </w:r>
-            <w:proofErr w:type="spellStart"/>
-            <w:r>
-              <w:rPr>
-                <w:rFonts w:ascii="Times New Roman" w:hAnsi="Times New Roman" w:cs="Times New Roman"/>
-                <w:sz w:val="24"/>
-                <w:szCs w:val="24"/>
-              </w:rPr>
-              <w:t>dataType</w:t>
-            </w:r>
-            <w:proofErr w:type="spellEnd"/>
-            <w:r>
-              <w:rPr>
-                <w:rFonts w:ascii="Times New Roman" w:hAnsi="Times New Roman" w:cs="Times New Roman"/>
-                <w:sz w:val="24"/>
-                <w:szCs w:val="24"/>
-              </w:rPr>
-              <w:t>, проверяем дубликаты</w:t>
-            </w:r>
-          </w:p>
-        </w:tc>
-      </w:tr>
-      <w:tr>
-        <w:tc>
-          <w:tcPr>
-            <w:tcW w:w="1809" w:type="dxa"/>
-          </w:tcPr>
-          <w:p>
-            <w:pPr>
-              <w:rPr>
-                <w:rFonts w:ascii="Times New Roman" w:hAnsi="Times New Roman" w:cs="Times New Roman"/>
-                <w:sz w:val="24"/>
-                <w:szCs w:val="24"/>
-              </w:rPr>
-            </w:pPr>
-            <w:proofErr w:type="spellStart"/>
-            <w:r>
-              <w:rPr>
-                <w:rFonts w:ascii="Times New Roman" w:hAnsi="Times New Roman" w:cs="Times New Roman"/>
-                <w:sz w:val="24"/>
-                <w:szCs w:val="24"/>
-              </w:rPr>
-              <w:t>startLevel</w:t>
-            </w:r>
-            <w:proofErr w:type="spellEnd"/>
-          </w:p>
-        </w:tc>
-        <w:tc>
-          <w:tcPr>
-            <w:tcW w:w="8873" w:type="dxa"/>
-          </w:tcPr>
-          <w:p>
-            <w:pPr>
-              <w:rPr>
-                <w:rFonts w:ascii="Times New Roman" w:hAnsi="Times New Roman" w:cs="Times New Roman"/>
-                <w:sz w:val="24"/>
-                <w:szCs w:val="24"/>
-              </w:rPr>
-            </w:pPr>
-            <w:r>
-              <w:rPr>
-                <w:rFonts w:ascii="Times New Roman" w:hAnsi="Times New Roman" w:cs="Times New Roman"/>
-                <w:sz w:val="24"/>
-                <w:szCs w:val="24"/>
-              </w:rPr>
-              <w:t>начать новый уровень в дереве</w:t>
-            </w:r>
           </w:p>
         </w:tc>
       </w:tr>
@@ -267,23 +341,32 @@
           </w:tcPr>
           <w:p>
             <w:pPr>
-              <w:rPr>
-                <w:rFonts w:ascii="Times New Roman" w:hAnsi="Times New Roman" w:cs="Times New Roman"/>
-                <w:sz w:val="24"/>
-                <w:szCs w:val="24"/>
+              <w:pStyle w:val="HTML"/>
+              <w:shd w:val="clear" w:color="auto" w:fill="FFFFFF"/>
+              <w:rPr>
+                <w:color w:val="000000"/>
               </w:rPr>
             </w:pPr>
             <w:proofErr w:type="spellStart"/>
             <w:r>
               <w:rPr>
-                <w:rFonts w:ascii="Times New Roman" w:hAnsi="Times New Roman" w:cs="Times New Roman"/>
-                <w:sz w:val="24"/>
-                <w:szCs w:val="24"/>
+                <w:b/>
+                <w:bCs/>
+                <w:color w:val="008000"/>
               </w:rPr>
               <w:t>endLevel</w:t>
             </w:r>
             <w:proofErr w:type="spellEnd"/>
           </w:p>
+          <w:p>
+            <w:pPr>
+              <w:rPr>
+                <w:rFonts w:ascii="Times New Roman" w:hAnsi="Times New Roman" w:cs="Times New Roman"/>
+                <w:sz w:val="24"/>
+                <w:szCs w:val="24"/>
+              </w:rPr>
+            </w:pPr>
+          </w:p>
         </w:tc>
         <w:tc>
           <w:tcPr>
@@ -303,35 +386,55 @@
                 <w:sz w:val="24"/>
                 <w:szCs w:val="24"/>
               </w:rPr>
-              <w:t>вернуться к началу текущего уровня</w:t>
+              <w:t>В</w:t>
+            </w:r>
+            <w:r>
+              <w:rPr>
+                <w:rFonts w:ascii="Times New Roman" w:hAnsi="Times New Roman" w:cs="Times New Roman"/>
+                <w:sz w:val="24"/>
+                <w:szCs w:val="24"/>
+              </w:rPr>
+              <w:t>ернуться к началу текущего уровня</w:t>
             </w:r>
           </w:p>
         </w:tc>
       </w:tr>
       <w:tr>
+        <w:trPr>
+          <w:trHeight w:val="1135"/>
+        </w:trPr>
         <w:tc>
           <w:tcPr>
             <w:tcW w:w="1809" w:type="dxa"/>
           </w:tcPr>
           <w:p>
             <w:pPr>
-              <w:rPr>
-                <w:rFonts w:ascii="Times New Roman" w:hAnsi="Times New Roman" w:cs="Times New Roman"/>
-                <w:sz w:val="24"/>
-                <w:szCs w:val="24"/>
+              <w:pStyle w:val="HTML"/>
+              <w:shd w:val="clear" w:color="auto" w:fill="FFFFFF"/>
+              <w:rPr>
+                <w:color w:val="000000"/>
               </w:rPr>
             </w:pPr>
             <w:proofErr w:type="spellStart"/>
             <w:r>
               <w:rPr>
-                <w:rFonts w:ascii="Times New Roman" w:hAnsi="Times New Roman" w:cs="Times New Roman"/>
-                <w:sz w:val="24"/>
-                <w:szCs w:val="24"/>
+                <w:b/>
+                <w:bCs/>
+                <w:color w:val="008000"/>
               </w:rPr>
               <w:t>startFunc</w:t>
             </w:r>
             <w:proofErr w:type="spellEnd"/>
           </w:p>
+          <w:p>
+            <w:pPr>
+              <w:rPr>
+                <w:rFonts w:ascii="Times New Roman" w:hAnsi="Times New Roman" w:cs="Times New Roman"/>
+                <w:sz w:val="24"/>
+                <w:szCs w:val="24"/>
+              </w:rPr>
+            </w:pPr>
+          </w:p>
         </w:tc>
         <w:tc>
           <w:tcPr>
@@ -343,69 +446,76 @@
                 <w:rFonts w:ascii="Times New Roman" w:hAnsi="Times New Roman" w:cs="Times New Roman"/>
                 <w:sz w:val="24"/>
                 <w:szCs w:val="24"/>
+              </w:rPr>
+            </w:pPr>
+            <w:r>
+              <w:rPr>
+                <w:rFonts w:ascii="Times New Roman" w:hAnsi="Times New Roman" w:cs="Times New Roman"/>
+                <w:sz w:val="24"/>
+                <w:szCs w:val="24"/>
+              </w:rPr>
+              <w:t>С</w:t>
+            </w:r>
+            <w:r>
+              <w:rPr>
+                <w:rFonts w:ascii="Times New Roman" w:hAnsi="Times New Roman" w:cs="Times New Roman"/>
+                <w:sz w:val="24"/>
+                <w:szCs w:val="24"/>
+              </w:rPr>
+              <w:t>оздаем вершину – функцию (</w:t>
+            </w:r>
+            <w:r>
+              <w:rPr>
+                <w:rFonts w:ascii="Times New Roman" w:hAnsi="Times New Roman" w:cs="Times New Roman"/>
+                <w:color w:val="000000" w:themeColor="text1"/>
+                <w:sz w:val="24"/>
+                <w:szCs w:val="24"/>
+              </w:rPr>
+              <w:t>запоминаем тип возвращаемых данных</w:t>
+            </w:r>
+            <w:r>
+              <w:rPr>
+                <w:rFonts w:ascii="Times New Roman" w:hAnsi="Times New Roman" w:cs="Times New Roman"/>
+                <w:sz w:val="24"/>
+                <w:szCs w:val="24"/>
+              </w:rPr>
+              <w:t>), проверяем дубликаты</w:t>
+            </w:r>
+            <w:r>
+              <w:rPr>
+                <w:rFonts w:ascii="Times New Roman" w:hAnsi="Times New Roman" w:cs="Times New Roman"/>
+                <w:sz w:val="24"/>
+                <w:szCs w:val="24"/>
+              </w:rPr>
+              <w:t xml:space="preserve">. </w:t>
+            </w:r>
+            <w:r>
+              <w:rPr>
+                <w:rFonts w:ascii="Times New Roman" w:hAnsi="Times New Roman" w:cs="Times New Roman"/>
+                <w:color w:val="000000" w:themeColor="text1"/>
+                <w:sz w:val="24"/>
+                <w:szCs w:val="24"/>
+              </w:rPr>
+              <w:t xml:space="preserve">Запоминаем указатель на функцию в переменную </w:t>
+            </w:r>
+            <w:r>
+              <w:rPr>
+                <w:rFonts w:ascii="Times New Roman" w:hAnsi="Times New Roman" w:cs="Times New Roman"/>
+                <w:color w:val="000000" w:themeColor="text1"/>
+                <w:sz w:val="24"/>
+                <w:szCs w:val="24"/>
+              </w:rPr>
+              <w:t>«</w:t>
+            </w:r>
+            <w:r>
+              <w:rPr>
+                <w:rFonts w:ascii="Times New Roman" w:hAnsi="Times New Roman" w:cs="Times New Roman"/>
+                <w:b/>
+                <w:color w:val="000000" w:themeColor="text1"/>
+                <w:sz w:val="24"/>
+                <w:szCs w:val="24"/>
                 <w:lang w:val="en-US"/>
               </w:rPr>
-            </w:pPr>
-            <w:r>
-              <w:rPr>
-                <w:rFonts w:ascii="Times New Roman" w:hAnsi="Times New Roman" w:cs="Times New Roman"/>
-                <w:sz w:val="24"/>
-                <w:szCs w:val="24"/>
-              </w:rPr>
-              <w:t>создаем вершину – функцию (</w:t>
-            </w:r>
-            <w:r>
-              <w:rPr>
-                <w:rFonts w:ascii="Times New Roman" w:hAnsi="Times New Roman" w:cs="Times New Roman"/>
-                <w:color w:val="000000" w:themeColor="text1"/>
-                <w:sz w:val="24"/>
-                <w:szCs w:val="24"/>
-              </w:rPr>
-              <w:t>запоминаем тип возвращаемых данных</w:t>
-            </w:r>
-            <w:r>
-              <w:rPr>
-                <w:rFonts w:ascii="Times New Roman" w:hAnsi="Times New Roman" w:cs="Times New Roman"/>
-                <w:sz w:val="24"/>
-                <w:szCs w:val="24"/>
-              </w:rPr>
-              <w:t>), проверяем дубликаты</w:t>
-            </w:r>
-            <w:r>
-              <w:rPr>
-                <w:rFonts w:ascii="Times New Roman" w:hAnsi="Times New Roman" w:cs="Times New Roman"/>
-                <w:sz w:val="24"/>
-                <w:szCs w:val="24"/>
-              </w:rPr>
-              <w:t xml:space="preserve">. </w:t>
-            </w:r>
-            <w:r>
-              <w:rPr>
-                <w:rFonts w:ascii="Times New Roman" w:hAnsi="Times New Roman" w:cs="Times New Roman"/>
-                <w:color w:val="000000" w:themeColor="text1"/>
-                <w:sz w:val="24"/>
-                <w:szCs w:val="24"/>
-              </w:rPr>
-              <w:t xml:space="preserve">Запоминаем указатель на функцию в переменную </w:t>
-            </w:r>
-            <w:r>
-              <w:rPr>
-                <w:rFonts w:ascii="Times New Roman" w:hAnsi="Times New Roman" w:cs="Times New Roman"/>
-                <w:color w:val="000000" w:themeColor="text1"/>
-                <w:sz w:val="24"/>
-                <w:szCs w:val="24"/>
-              </w:rPr>
-              <w:t>«</w:t>
-            </w:r>
-            <w:r>
-              <w:rPr>
-                <w:rFonts w:ascii="Times New Roman" w:hAnsi="Times New Roman" w:cs="Times New Roman"/>
-                <w:b/>
-                <w:color w:val="000000" w:themeColor="text1"/>
-                <w:sz w:val="24"/>
-                <w:szCs w:val="24"/>
-                <w:lang w:val="en-US"/>
-              </w:rPr>
               <w:t>k</w:t>
             </w:r>
             <w:r>
@@ -423,7 +533,6 @@
                 <w:color w:val="000000" w:themeColor="text1"/>
                 <w:sz w:val="24"/>
                 <w:szCs w:val="24"/>
-                <w:lang w:val="en-US"/>
               </w:rPr>
               <w:t xml:space="preserve">. </w:t>
             </w:r>
@@ -431,29 +540,41 @@
         </w:tc>
       </w:tr>
       <w:tr>
+        <w:trPr>
+          <w:trHeight w:val="863"/>
+        </w:trPr>
         <w:tc>
           <w:tcPr>
             <w:tcW w:w="1809" w:type="dxa"/>
           </w:tcPr>
           <w:p>
             <w:pPr>
-              <w:rPr>
-                <w:rFonts w:ascii="Times New Roman" w:hAnsi="Times New Roman" w:cs="Times New Roman"/>
-                <w:sz w:val="24"/>
-                <w:szCs w:val="24"/>
+              <w:pStyle w:val="HTML"/>
+              <w:shd w:val="clear" w:color="auto" w:fill="FFFFFF"/>
+              <w:rPr>
+                <w:color w:val="000000"/>
               </w:rPr>
             </w:pPr>
             <w:proofErr w:type="spellStart"/>
             <w:r>
               <w:rPr>
-                <w:rFonts w:ascii="Times New Roman" w:hAnsi="Times New Roman" w:cs="Times New Roman"/>
-                <w:sz w:val="24"/>
-                <w:szCs w:val="24"/>
+                <w:b/>
+                <w:bCs/>
+                <w:color w:val="008000"/>
               </w:rPr>
               <w:t>newBlack</w:t>
             </w:r>
             <w:proofErr w:type="spellEnd"/>
           </w:p>
+          <w:p>
+            <w:pPr>
+              <w:rPr>
+                <w:rFonts w:ascii="Times New Roman" w:hAnsi="Times New Roman" w:cs="Times New Roman"/>
+                <w:sz w:val="24"/>
+                <w:szCs w:val="24"/>
+              </w:rPr>
+            </w:pPr>
+          </w:p>
         </w:tc>
         <w:tc>
           <w:tcPr>
@@ -473,12 +594,31 @@
                 <w:sz w:val="24"/>
                 <w:szCs w:val="24"/>
               </w:rPr>
-              <w:t>новая черная вершина, необходима, чтобы отделить параметры функции от локальных переменных</w:t>
+              <w:t>Н</w:t>
+            </w:r>
+            <w:r>
+              <w:rPr>
+                <w:rFonts w:ascii="Times New Roman" w:hAnsi="Times New Roman" w:cs="Times New Roman"/>
+                <w:sz w:val="24"/>
+                <w:szCs w:val="24"/>
+              </w:rPr>
+              <w:t>овая черная вершина, необходима, чтобы отделить параметры функции от локальных переменных</w:t>
+            </w:r>
+            <w:r>
+              <w:rPr>
+                <w:rFonts w:ascii="Times New Roman" w:hAnsi="Times New Roman" w:cs="Times New Roman"/>
+                <w:sz w:val="24"/>
+                <w:szCs w:val="24"/>
+              </w:rPr>
+              <w:t>.</w:t>
             </w:r>
           </w:p>
         </w:tc>
       </w:tr>
       <w:tr>
+        <w:trPr>
+          <w:trHeight w:val="564"/>
+        </w:trPr>
         <w:tc>
           <w:tcPr>
             <w:tcW w:w="1809" w:type="dxa"/>
@@ -517,29 +657,188 @@
         </w:tc>
       </w:tr>
       <w:tr>
+        <w:trPr>
+          <w:trHeight w:val="734"/>
+        </w:trPr>
         <w:tc>
           <w:tcPr>
             <w:tcW w:w="1809" w:type="dxa"/>
           </w:tcPr>
           <w:p>
             <w:pPr>
-              <w:rPr>
-                <w:rFonts w:ascii="Times New Roman" w:hAnsi="Times New Roman" w:cs="Times New Roman"/>
-                <w:sz w:val="24"/>
-                <w:szCs w:val="24"/>
+              <w:pStyle w:val="HTML"/>
+              <w:shd w:val="clear" w:color="auto" w:fill="FFFFFF"/>
+              <w:rPr>
+                <w:color w:val="000000"/>
               </w:rPr>
             </w:pPr>
             <w:proofErr w:type="spellStart"/>
             <w:r>
               <w:rPr>
-                <w:rFonts w:ascii="Times New Roman" w:hAnsi="Times New Roman" w:cs="Times New Roman"/>
+                <w:b/>
+                <w:bCs/>
+                <w:color w:val="008000"/>
+              </w:rPr>
+              <w:t>plusParam</w:t>
+            </w:r>
+            <w:proofErr w:type="spellEnd"/>
+          </w:p>
+          <w:p>
+            <w:pPr>
+              <w:rPr>
+                <w:rFonts w:ascii="Times New Roman" w:hAnsi="Times New Roman" w:cs="Times New Roman"/>
+                <w:sz w:val="24"/>
+                <w:szCs w:val="24"/>
+              </w:rPr>
+            </w:pPr>
+          </w:p>
+        </w:tc>
+        <w:tc>
+          <w:tcPr>
+            <w:tcW w:w="8873" w:type="dxa"/>
+          </w:tcPr>
+          <w:p>
+            <w:pPr>
+              <w:pStyle w:val="HTML"/>
+              <w:shd w:val="clear" w:color="auto" w:fill="FFFFFF"/>
+              <w:rPr>
+                <w:color w:val="000000"/>
+              </w:rPr>
+            </w:pPr>
+            <w:r>
+              <w:rPr>
+                <w:rFonts w:ascii="Times New Roman" w:hAnsi="Times New Roman" w:cs="Times New Roman"/>
+                <w:color w:val="000000" w:themeColor="text1"/>
+                <w:sz w:val="24"/>
+                <w:szCs w:val="24"/>
+              </w:rPr>
+              <w:t>увеличиваем число параметров у функции</w:t>
+            </w:r>
+            <w:r>
+              <w:rPr>
+                <w:rFonts w:ascii="Times New Roman" w:hAnsi="Times New Roman" w:cs="Times New Roman"/>
+                <w:color w:val="000000" w:themeColor="text1"/>
+                <w:sz w:val="24"/>
+                <w:szCs w:val="24"/>
+              </w:rPr>
+              <w:t xml:space="preserve"> (</w:t>
+            </w:r>
+            <w:r>
+              <w:rPr>
+                <w:rFonts w:ascii="Times New Roman" w:hAnsi="Times New Roman" w:cs="Times New Roman"/>
+                <w:color w:val="000000" w:themeColor="text1"/>
+                <w:sz w:val="24"/>
+                <w:szCs w:val="24"/>
+              </w:rPr>
+              <w:t>вершина с указателем «</w:t>
+            </w:r>
+            <w:r>
+              <w:rPr>
+                <w:rFonts w:ascii="Times New Roman" w:hAnsi="Times New Roman" w:cs="Times New Roman"/>
+                <w:b/>
+                <w:color w:val="000000" w:themeColor="text1"/>
                 <w:sz w:val="24"/>
                 <w:szCs w:val="24"/>
                 <w:lang w:val="en-US"/>
               </w:rPr>
-              <w:t>plusParam</w:t>
+              <w:t>k</w:t>
+            </w:r>
+            <w:r>
+              <w:rPr>
+                <w:rFonts w:ascii="Times New Roman" w:hAnsi="Times New Roman" w:cs="Times New Roman"/>
+                <w:color w:val="000000" w:themeColor="text1"/>
+                <w:sz w:val="24"/>
+                <w:szCs w:val="24"/>
+              </w:rPr>
+              <w:t>»)</w:t>
+            </w:r>
+            <w:r>
+              <w:rPr>
+                <w:rFonts w:ascii="Times New Roman" w:hAnsi="Times New Roman" w:cs="Times New Roman"/>
+                <w:color w:val="000000" w:themeColor="text1"/>
+                <w:sz w:val="24"/>
+                <w:szCs w:val="24"/>
+              </w:rPr>
+              <w:t xml:space="preserve">. </w:t>
+            </w:r>
+            <w:proofErr w:type="spellStart"/>
+            <w:r>
+              <w:rPr>
+                <w:b/>
+                <w:bCs/>
+                <w:color w:val="660E7A"/>
+              </w:rPr>
+              <w:t>countParams</w:t>
             </w:r>
             <w:proofErr w:type="spellEnd"/>
+            <w:r>
+              <w:rPr>
+                <w:b/>
+                <w:bCs/>
+                <w:color w:val="660E7A"/>
+              </w:rPr>
+              <w:t>++</w:t>
+            </w:r>
+          </w:p>
+        </w:tc>
+      </w:tr>
+      <w:tr>
+        <w:tc>
+          <w:tcPr>
+            <w:tcW w:w="1809" w:type="dxa"/>
+          </w:tcPr>
+          <w:p>
+            <w:pPr>
+              <w:shd w:val="clear" w:color="auto" w:fill="FFFFFF"/>
+              <w:tabs>
+                <w:tab w:val="left" w:pos="916"/>
+                <w:tab w:val="left" w:pos="1832"/>
+                <w:tab w:val="left" w:pos="2748"/>
+                <w:tab w:val="left" w:pos="3664"/>
+                <w:tab w:val="left" w:pos="4580"/>
+                <w:tab w:val="left" w:pos="5496"/>
+                <w:tab w:val="left" w:pos="6412"/>
+                <w:tab w:val="left" w:pos="7328"/>
+                <w:tab w:val="left" w:pos="8244"/>
+                <w:tab w:val="left" w:pos="9160"/>
+                <w:tab w:val="left" w:pos="10076"/>
+                <w:tab w:val="left" w:pos="10992"/>
+                <w:tab w:val="left" w:pos="11908"/>
+                <w:tab w:val="left" w:pos="12824"/>
+                <w:tab w:val="left" w:pos="13740"/>
+                <w:tab w:val="left" w:pos="14656"/>
+              </w:tabs>
+              <w:rPr>
+                <w:rFonts w:ascii="Courier New" w:eastAsia="Times New Roman" w:hAnsi="Courier New" w:cs="Courier New"/>
+                <w:color w:val="000000"/>
+                <w:sz w:val="20"/>
+                <w:szCs w:val="20"/>
+                <w:lang w:eastAsia="ru-RU"/>
+              </w:rPr>
+            </w:pPr>
+            <w:proofErr w:type="spellStart"/>
+            <w:r>
+              <w:rPr>
+                <w:rFonts w:ascii="Courier New" w:eastAsia="Times New Roman" w:hAnsi="Courier New" w:cs="Courier New"/>
+                <w:b/>
+                <w:bCs/>
+                <w:color w:val="008000"/>
+                <w:sz w:val="20"/>
+                <w:szCs w:val="20"/>
+                <w:lang w:eastAsia="ru-RU"/>
+              </w:rPr>
+              <w:t>find</w:t>
+            </w:r>
+            <w:proofErr w:type="spellEnd"/>
+          </w:p>
+          <w:p>
+            <w:pPr>
+              <w:rPr>
+                <w:rFonts w:ascii="Times New Roman" w:hAnsi="Times New Roman" w:cs="Times New Roman"/>
+                <w:sz w:val="24"/>
+                <w:szCs w:val="24"/>
+              </w:rPr>
+            </w:pPr>
           </w:p>
         </w:tc>
         <w:tc>
@@ -550,57 +849,757 @@
             <w:pPr>
               <w:rPr>
                 <w:rFonts w:ascii="Times New Roman" w:hAnsi="Times New Roman" w:cs="Times New Roman"/>
-                <w:color w:val="FF0000"/>
-                <w:sz w:val="24"/>
-                <w:szCs w:val="24"/>
-              </w:rPr>
-            </w:pPr>
-            <w:r>
-              <w:rPr>
-                <w:rFonts w:ascii="Times New Roman" w:hAnsi="Times New Roman" w:cs="Times New Roman"/>
-                <w:color w:val="000000" w:themeColor="text1"/>
-                <w:sz w:val="24"/>
-                <w:szCs w:val="24"/>
-              </w:rPr>
-              <w:t>увеличиваем число параметров у функции</w:t>
-            </w:r>
-            <w:r>
-              <w:rPr>
-                <w:rFonts w:ascii="Times New Roman" w:hAnsi="Times New Roman" w:cs="Times New Roman"/>
-                <w:color w:val="000000" w:themeColor="text1"/>
-                <w:sz w:val="24"/>
-                <w:szCs w:val="24"/>
-              </w:rPr>
-              <w:t xml:space="preserve"> (</w:t>
-            </w:r>
-            <w:r>
-              <w:rPr>
-                <w:rFonts w:ascii="Times New Roman" w:hAnsi="Times New Roman" w:cs="Times New Roman"/>
-                <w:color w:val="000000" w:themeColor="text1"/>
-                <w:sz w:val="24"/>
-                <w:szCs w:val="24"/>
-              </w:rPr>
-              <w:t>вершина с указателем «</w:t>
-            </w:r>
-            <w:r>
-              <w:rPr>
-                <w:rFonts w:ascii="Times New Roman" w:hAnsi="Times New Roman" w:cs="Times New Roman"/>
-                <w:b/>
-                <w:color w:val="000000" w:themeColor="text1"/>
-                <w:sz w:val="24"/>
-                <w:szCs w:val="24"/>
+                <w:color w:val="000000" w:themeColor="text1"/>
+                <w:sz w:val="24"/>
+                <w:szCs w:val="24"/>
+              </w:rPr>
+            </w:pPr>
+            <w:r>
+              <w:rPr>
+                <w:rFonts w:ascii="Times New Roman" w:hAnsi="Times New Roman" w:cs="Times New Roman"/>
+                <w:color w:val="000000" w:themeColor="text1"/>
+                <w:sz w:val="24"/>
+                <w:szCs w:val="24"/>
+              </w:rPr>
+              <w:t>Ище</w:t>
+            </w:r>
+            <w:r>
+              <w:rPr>
+                <w:rFonts w:ascii="Times New Roman" w:hAnsi="Times New Roman" w:cs="Times New Roman"/>
+                <w:color w:val="000000" w:themeColor="text1"/>
+                <w:sz w:val="24"/>
+                <w:szCs w:val="24"/>
+              </w:rPr>
+              <w:t>м</w:t>
+            </w:r>
+            <w:r>
+              <w:rPr>
+                <w:rFonts w:ascii="Times New Roman" w:hAnsi="Times New Roman" w:cs="Times New Roman"/>
+                <w:color w:val="000000" w:themeColor="text1"/>
+                <w:sz w:val="24"/>
+                <w:szCs w:val="24"/>
+              </w:rPr>
+              <w:t xml:space="preserve"> </w:t>
+            </w:r>
+            <w:r>
+              <w:rPr>
+                <w:rFonts w:ascii="Times New Roman" w:hAnsi="Times New Roman" w:cs="Times New Roman"/>
+                <w:color w:val="000000" w:themeColor="text1"/>
+                <w:sz w:val="24"/>
+                <w:szCs w:val="24"/>
+              </w:rPr>
+              <w:t>идентификатор в таблице</w:t>
+            </w:r>
+            <w:r>
+              <w:rPr>
+                <w:rFonts w:ascii="Times New Roman" w:hAnsi="Times New Roman" w:cs="Times New Roman"/>
+                <w:color w:val="000000" w:themeColor="text1"/>
+                <w:sz w:val="24"/>
+                <w:szCs w:val="24"/>
+              </w:rPr>
+              <w:t>.</w:t>
+            </w:r>
+          </w:p>
+        </w:tc>
+      </w:tr>
+      <w:tr>
+        <w:tc>
+          <w:tcPr>
+            <w:tcW w:w="1809" w:type="dxa"/>
+          </w:tcPr>
+          <w:p>
+            <w:pPr>
+              <w:pStyle w:val="HTML"/>
+              <w:shd w:val="clear" w:color="auto" w:fill="FFFFFF"/>
+              <w:rPr>
+                <w:color w:val="000000"/>
+              </w:rPr>
+            </w:pPr>
+            <w:proofErr w:type="spellStart"/>
+            <w:r>
+              <w:rPr>
+                <w:b/>
+                <w:bCs/>
+                <w:color w:val="008000"/>
+              </w:rPr>
+              <w:t>saveVariable</w:t>
+            </w:r>
+            <w:proofErr w:type="spellEnd"/>
+          </w:p>
+          <w:p>
+            <w:pPr>
+              <w:rPr>
+                <w:rFonts w:ascii="Times New Roman" w:hAnsi="Times New Roman" w:cs="Times New Roman"/>
+                <w:sz w:val="24"/>
+                <w:szCs w:val="24"/>
+              </w:rPr>
+            </w:pPr>
+          </w:p>
+        </w:tc>
+        <w:tc>
+          <w:tcPr>
+            <w:tcW w:w="8873" w:type="dxa"/>
+          </w:tcPr>
+          <w:p>
+            <w:pPr>
+              <w:rPr>
+                <w:rFonts w:ascii="Times New Roman" w:hAnsi="Times New Roman" w:cs="Times New Roman"/>
+                <w:color w:val="000000" w:themeColor="text1"/>
+                <w:sz w:val="24"/>
+                <w:szCs w:val="24"/>
+              </w:rPr>
+            </w:pPr>
+            <w:r>
+              <w:rPr>
+                <w:rFonts w:ascii="Times New Roman" w:hAnsi="Times New Roman" w:cs="Times New Roman"/>
+                <w:color w:val="000000" w:themeColor="text1"/>
+                <w:sz w:val="24"/>
+                <w:szCs w:val="24"/>
+              </w:rPr>
+              <w:t>--</w:t>
+            </w:r>
+          </w:p>
+        </w:tc>
+      </w:tr>
+      <w:tr>
+        <w:tc>
+          <w:tcPr>
+            <w:tcW w:w="1809" w:type="dxa"/>
+          </w:tcPr>
+          <w:p>
+            <w:pPr>
+              <w:pStyle w:val="HTML"/>
+              <w:shd w:val="clear" w:color="auto" w:fill="FFFFFF"/>
+              <w:rPr>
+                <w:color w:val="000000"/>
+              </w:rPr>
+            </w:pPr>
+            <w:r>
+              <w:rPr>
+                <w:b/>
+                <w:bCs/>
+                <w:color w:val="008000"/>
+              </w:rPr>
+              <w:t>matchLeft</w:t>
+            </w:r>
+          </w:p>
+          <w:p>
+            <w:pPr>
+              <w:rPr>
+                <w:rFonts w:ascii="Times New Roman" w:hAnsi="Times New Roman" w:cs="Times New Roman"/>
+                <w:sz w:val="24"/>
+                <w:szCs w:val="24"/>
+              </w:rPr>
+            </w:pPr>
+          </w:p>
+        </w:tc>
+        <w:tc>
+          <w:tcPr>
+            <w:tcW w:w="8873" w:type="dxa"/>
+          </w:tcPr>
+          <w:p>
+            <w:pPr>
+              <w:rPr>
+                <w:rFonts w:ascii="Times New Roman" w:hAnsi="Times New Roman" w:cs="Times New Roman"/>
+                <w:color w:val="000000" w:themeColor="text1"/>
+                <w:sz w:val="24"/>
+                <w:szCs w:val="24"/>
+              </w:rPr>
+            </w:pPr>
+            <w:r>
+              <w:rPr>
+                <w:rFonts w:ascii="Times New Roman" w:hAnsi="Times New Roman" w:cs="Times New Roman"/>
+                <w:color w:val="000000" w:themeColor="text1"/>
+                <w:sz w:val="24"/>
+                <w:szCs w:val="24"/>
+              </w:rPr>
+              <w:t>Контроль приведения типов</w:t>
+            </w:r>
+            <w:r>
+              <w:rPr>
+                <w:rFonts w:ascii="Times New Roman" w:hAnsi="Times New Roman" w:cs="Times New Roman"/>
+                <w:color w:val="000000" w:themeColor="text1"/>
+                <w:sz w:val="24"/>
+                <w:szCs w:val="24"/>
+              </w:rPr>
+              <w:t xml:space="preserve"> при присваивании.</w:t>
+            </w:r>
+          </w:p>
+        </w:tc>
+      </w:tr>
+      <w:tr>
+        <w:tc>
+          <w:tcPr>
+            <w:tcW w:w="1809" w:type="dxa"/>
+          </w:tcPr>
+          <w:p>
+            <w:pPr>
+              <w:pStyle w:val="HTML"/>
+              <w:shd w:val="clear" w:color="auto" w:fill="FFFFFF"/>
+              <w:rPr>
+                <w:color w:val="000000"/>
+              </w:rPr>
+            </w:pPr>
+            <w:proofErr w:type="spellStart"/>
+            <w:r>
+              <w:rPr>
+                <w:b/>
+                <w:bCs/>
+                <w:color w:val="008000"/>
+              </w:rPr>
+              <w:t>match</w:t>
+            </w:r>
+            <w:proofErr w:type="spellEnd"/>
+          </w:p>
+          <w:p>
+            <w:pPr>
+              <w:rPr>
+                <w:rFonts w:ascii="Times New Roman" w:hAnsi="Times New Roman" w:cs="Times New Roman"/>
+                <w:sz w:val="24"/>
+                <w:szCs w:val="24"/>
+              </w:rPr>
+            </w:pPr>
+          </w:p>
+        </w:tc>
+        <w:tc>
+          <w:tcPr>
+            <w:tcW w:w="8873" w:type="dxa"/>
+          </w:tcPr>
+          <w:p>
+            <w:pPr>
+              <w:rPr>
+                <w:rFonts w:ascii="Times New Roman" w:hAnsi="Times New Roman" w:cs="Times New Roman"/>
+                <w:color w:val="000000" w:themeColor="text1"/>
+                <w:sz w:val="24"/>
+                <w:szCs w:val="24"/>
+              </w:rPr>
+            </w:pPr>
+            <w:r>
+              <w:rPr>
+                <w:rFonts w:ascii="Times New Roman" w:hAnsi="Times New Roman" w:cs="Times New Roman"/>
+                <w:color w:val="000000" w:themeColor="text1"/>
+                <w:sz w:val="24"/>
+                <w:szCs w:val="24"/>
+              </w:rPr>
+              <w:t>Контроль приведения типов в операциях. Достаем из магазина два типа, проверяем, возможно ли приведение типов. Кладем в магазин тип операции.</w:t>
+            </w:r>
+          </w:p>
+        </w:tc>
+      </w:tr>
+      <w:tr>
+        <w:tc>
+          <w:tcPr>
+            <w:tcW w:w="1809" w:type="dxa"/>
+          </w:tcPr>
+          <w:p>
+            <w:pPr>
+              <w:pStyle w:val="HTML"/>
+              <w:shd w:val="clear" w:color="auto" w:fill="FFFFFF"/>
+              <w:rPr>
+                <w:color w:val="000000"/>
+              </w:rPr>
+            </w:pPr>
+            <w:proofErr w:type="spellStart"/>
+            <w:r>
+              <w:rPr>
+                <w:b/>
+                <w:bCs/>
+                <w:color w:val="008000"/>
+              </w:rPr>
+              <w:t>push_t</w:t>
+            </w:r>
+            <w:proofErr w:type="spellEnd"/>
+          </w:p>
+          <w:p>
+            <w:pPr>
+              <w:rPr>
+                <w:rFonts w:ascii="Times New Roman" w:hAnsi="Times New Roman" w:cs="Times New Roman"/>
+                <w:sz w:val="24"/>
+                <w:szCs w:val="24"/>
+              </w:rPr>
+            </w:pPr>
+          </w:p>
+        </w:tc>
+        <w:tc>
+          <w:tcPr>
+            <w:tcW w:w="8873" w:type="dxa"/>
+          </w:tcPr>
+          <w:p>
+            <w:pPr>
+              <w:rPr>
+                <w:rFonts w:ascii="Times New Roman" w:hAnsi="Times New Roman" w:cs="Times New Roman"/>
+                <w:color w:val="000000" w:themeColor="text1"/>
+                <w:sz w:val="24"/>
+                <w:szCs w:val="24"/>
+              </w:rPr>
+            </w:pPr>
+            <w:r>
+              <w:rPr>
+                <w:rFonts w:ascii="Times New Roman" w:hAnsi="Times New Roman" w:cs="Times New Roman"/>
+                <w:color w:val="000000" w:themeColor="text1"/>
+                <w:sz w:val="24"/>
+                <w:szCs w:val="24"/>
+              </w:rPr>
+              <w:t>Кладем в магазин тип текущей лексемы</w:t>
+            </w:r>
+            <w:r>
+              <w:rPr>
+                <w:rFonts w:ascii="Times New Roman" w:hAnsi="Times New Roman" w:cs="Times New Roman"/>
+                <w:color w:val="000000" w:themeColor="text1"/>
+                <w:sz w:val="24"/>
+                <w:szCs w:val="24"/>
+              </w:rPr>
+              <w:t>.</w:t>
+            </w:r>
+          </w:p>
+        </w:tc>
+      </w:tr>
+      <w:tr>
+        <w:tc>
+          <w:tcPr>
+            <w:tcW w:w="1809" w:type="dxa"/>
+          </w:tcPr>
+          <w:p>
+            <w:pPr>
+              <w:pStyle w:val="HTML"/>
+              <w:shd w:val="clear" w:color="auto" w:fill="FFFFFF"/>
+              <w:rPr>
+                <w:color w:val="000000"/>
+              </w:rPr>
+            </w:pPr>
+            <w:proofErr w:type="spellStart"/>
+            <w:r>
+              <w:rPr>
+                <w:b/>
+                <w:bCs/>
+                <w:color w:val="008000"/>
+              </w:rPr>
+              <w:t>callFunc</w:t>
+            </w:r>
+            <w:proofErr w:type="spellEnd"/>
+          </w:p>
+          <w:p>
+            <w:pPr>
+              <w:rPr>
+                <w:rFonts w:ascii="Times New Roman" w:hAnsi="Times New Roman" w:cs="Times New Roman"/>
+                <w:sz w:val="24"/>
+                <w:szCs w:val="24"/>
+              </w:rPr>
+            </w:pPr>
+          </w:p>
+        </w:tc>
+        <w:tc>
+          <w:tcPr>
+            <w:tcW w:w="8873" w:type="dxa"/>
+          </w:tcPr>
+          <w:p>
+            <w:pPr>
+              <w:rPr>
+                <w:rFonts w:ascii="Times New Roman" w:hAnsi="Times New Roman" w:cs="Times New Roman"/>
+                <w:color w:val="000000" w:themeColor="text1"/>
+                <w:sz w:val="24"/>
+                <w:szCs w:val="24"/>
+              </w:rPr>
+            </w:pPr>
+            <w:r>
+              <w:rPr>
+                <w:rFonts w:ascii="Times New Roman" w:hAnsi="Times New Roman" w:cs="Times New Roman"/>
+                <w:color w:val="000000" w:themeColor="text1"/>
+                <w:sz w:val="24"/>
+                <w:szCs w:val="24"/>
+              </w:rPr>
+              <w:t>Вызов</w:t>
+            </w:r>
+            <w:r>
+              <w:rPr>
+                <w:rFonts w:ascii="Times New Roman" w:hAnsi="Times New Roman" w:cs="Times New Roman"/>
+                <w:color w:val="000000" w:themeColor="text1"/>
+                <w:sz w:val="24"/>
+                <w:szCs w:val="24"/>
+              </w:rPr>
+              <w:t xml:space="preserve"> </w:t>
+            </w:r>
+            <w:r>
+              <w:rPr>
+                <w:rFonts w:ascii="Times New Roman" w:hAnsi="Times New Roman" w:cs="Times New Roman"/>
+                <w:color w:val="000000" w:themeColor="text1"/>
+                <w:sz w:val="24"/>
+                <w:szCs w:val="24"/>
+              </w:rPr>
+              <w:t>функции</w:t>
+            </w:r>
+            <w:r>
+              <w:rPr>
+                <w:rFonts w:ascii="Times New Roman" w:hAnsi="Times New Roman" w:cs="Times New Roman"/>
+                <w:color w:val="000000" w:themeColor="text1"/>
+                <w:sz w:val="24"/>
+                <w:szCs w:val="24"/>
+              </w:rPr>
+              <w:t xml:space="preserve">. </w:t>
+            </w:r>
+            <w:r>
+              <w:rPr>
+                <w:rFonts w:ascii="Times New Roman" w:hAnsi="Times New Roman" w:cs="Times New Roman"/>
+                <w:color w:val="000000" w:themeColor="text1"/>
+                <w:sz w:val="24"/>
+                <w:szCs w:val="24"/>
+              </w:rPr>
+              <w:t>Запоминаем идентификатор вызываемой функции</w:t>
+            </w:r>
+          </w:p>
+        </w:tc>
+      </w:tr>
+      <w:tr>
+        <w:trPr>
+          <w:trHeight w:val="827"/>
+        </w:trPr>
+        <w:tc>
+          <w:tcPr>
+            <w:tcW w:w="1809" w:type="dxa"/>
+          </w:tcPr>
+          <w:p>
+            <w:pPr>
+              <w:pStyle w:val="HTML"/>
+              <w:shd w:val="clear" w:color="auto" w:fill="FFFFFF"/>
+              <w:rPr>
+                <w:color w:val="000000"/>
                 <w:lang w:val="en-US"/>
               </w:rPr>
-              <w:t>k</w:t>
-            </w:r>
-            <w:r>
-              <w:rPr>
-                <w:rFonts w:ascii="Times New Roman" w:hAnsi="Times New Roman" w:cs="Times New Roman"/>
-                <w:color w:val="000000" w:themeColor="text1"/>
-                <w:sz w:val="24"/>
-                <w:szCs w:val="24"/>
-              </w:rPr>
-              <w:t>»)</w:t>
+            </w:pPr>
+            <w:proofErr w:type="spellStart"/>
+            <w:r>
+              <w:rPr>
+                <w:b/>
+                <w:bCs/>
+                <w:color w:val="008000"/>
+                <w:lang w:val="en-US"/>
+              </w:rPr>
+              <w:t>start_parameter_counting</w:t>
+            </w:r>
+            <w:proofErr w:type="spellEnd"/>
+          </w:p>
+          <w:p>
+            <w:pPr>
+              <w:rPr>
+                <w:rFonts w:ascii="Times New Roman" w:hAnsi="Times New Roman" w:cs="Times New Roman"/>
+                <w:sz w:val="24"/>
+                <w:szCs w:val="24"/>
+                <w:lang w:val="en-US"/>
+              </w:rPr>
+            </w:pPr>
+          </w:p>
+        </w:tc>
+        <w:tc>
+          <w:tcPr>
+            <w:tcW w:w="8873" w:type="dxa"/>
+          </w:tcPr>
+          <w:p>
+            <w:pPr>
+              <w:pStyle w:val="HTML"/>
+              <w:shd w:val="clear" w:color="auto" w:fill="FFFFFF"/>
+              <w:rPr>
+                <w:color w:val="000000"/>
+              </w:rPr>
+            </w:pPr>
+            <w:r>
+              <w:rPr>
+                <w:rFonts w:ascii="Times New Roman" w:hAnsi="Times New Roman" w:cs="Times New Roman"/>
+                <w:color w:val="000000" w:themeColor="text1"/>
+                <w:sz w:val="24"/>
+                <w:szCs w:val="24"/>
+              </w:rPr>
+              <w:t xml:space="preserve">Начинаем подсчет параметров вызываемой функции. В переменную </w:t>
+            </w:r>
+            <w:proofErr w:type="spellStart"/>
+            <w:r>
+              <w:rPr>
+                <w:b/>
+                <w:bCs/>
+                <w:color w:val="660E7A"/>
+              </w:rPr>
+              <w:t>parameter_counting</w:t>
+            </w:r>
+            <w:proofErr w:type="spellEnd"/>
+            <w:r>
+              <w:rPr>
+                <w:b/>
+                <w:bCs/>
+                <w:color w:val="660E7A"/>
+              </w:rPr>
+              <w:t xml:space="preserve"> </w:t>
+            </w:r>
+            <w:r>
+              <w:rPr>
+                <w:rFonts w:ascii="Times New Roman" w:hAnsi="Times New Roman" w:cs="Times New Roman"/>
+                <w:color w:val="000000" w:themeColor="text1"/>
+                <w:sz w:val="24"/>
+                <w:szCs w:val="24"/>
+              </w:rPr>
+              <w:t>записываем 0</w:t>
+            </w:r>
+            <w:r>
+              <w:rPr>
+                <w:rFonts w:ascii="Times New Roman" w:hAnsi="Times New Roman" w:cs="Times New Roman"/>
+                <w:color w:val="000000" w:themeColor="text1"/>
+                <w:sz w:val="24"/>
+                <w:szCs w:val="24"/>
+              </w:rPr>
+              <w:t>;</w:t>
+            </w:r>
+          </w:p>
+        </w:tc>
+      </w:tr>
+      <w:tr>
+        <w:tc>
+          <w:tcPr>
+            <w:tcW w:w="1809" w:type="dxa"/>
+          </w:tcPr>
+          <w:p>
+            <w:pPr>
+              <w:pStyle w:val="HTML"/>
+              <w:shd w:val="clear" w:color="auto" w:fill="FFFFFF"/>
+              <w:rPr>
+                <w:color w:val="000000"/>
+                <w:lang w:val="en-US"/>
+              </w:rPr>
+            </w:pPr>
+            <w:proofErr w:type="spellStart"/>
+            <w:r>
+              <w:rPr>
+                <w:b/>
+                <w:bCs/>
+                <w:color w:val="008000"/>
+                <w:lang w:val="en-US"/>
+              </w:rPr>
+              <w:t>end_parameter_counting</w:t>
+            </w:r>
+            <w:proofErr w:type="spellEnd"/>
+          </w:p>
+          <w:p>
+            <w:pPr>
+              <w:rPr>
+                <w:rFonts w:ascii="Times New Roman" w:hAnsi="Times New Roman" w:cs="Times New Roman"/>
+                <w:sz w:val="24"/>
+                <w:szCs w:val="24"/>
+                <w:lang w:val="en-US"/>
+              </w:rPr>
+            </w:pPr>
+          </w:p>
+        </w:tc>
+        <w:tc>
+          <w:tcPr>
+            <w:tcW w:w="8873" w:type="dxa"/>
+          </w:tcPr>
+          <w:p>
+            <w:pPr>
+              <w:rPr>
+                <w:rFonts w:ascii="Times New Roman" w:hAnsi="Times New Roman" w:cs="Times New Roman"/>
+                <w:color w:val="000000" w:themeColor="text1"/>
+                <w:sz w:val="24"/>
+                <w:szCs w:val="24"/>
+              </w:rPr>
+            </w:pPr>
+            <w:r>
+              <w:rPr>
+                <w:rFonts w:ascii="Times New Roman" w:hAnsi="Times New Roman" w:cs="Times New Roman"/>
+                <w:color w:val="000000" w:themeColor="text1"/>
+                <w:sz w:val="24"/>
+                <w:szCs w:val="24"/>
+              </w:rPr>
+              <w:t>Проверяем количество параметров, с сигнатурой вызываемой функции.</w:t>
+            </w:r>
+          </w:p>
+          <w:p>
+            <w:pPr>
+              <w:pStyle w:val="HTML"/>
+              <w:shd w:val="clear" w:color="auto" w:fill="FFFFFF"/>
+              <w:rPr>
+                <w:color w:val="000000"/>
+                <w:lang w:val="en-US"/>
+              </w:rPr>
+            </w:pPr>
+            <w:proofErr w:type="spellStart"/>
+            <w:r>
+              <w:rPr>
+                <w:b/>
+                <w:bCs/>
+                <w:color w:val="660E7A"/>
+                <w:lang w:val="en-US"/>
+              </w:rPr>
+              <w:t>parameter_counting</w:t>
+            </w:r>
+            <w:proofErr w:type="spellEnd"/>
+            <w:r>
+              <w:rPr>
+                <w:b/>
+                <w:bCs/>
+                <w:color w:val="660E7A"/>
+                <w:lang w:val="en-US"/>
+              </w:rPr>
+              <w:t xml:space="preserve"> </w:t>
+            </w:r>
+            <w:r>
+              <w:rPr>
+                <w:rFonts w:ascii="Times New Roman" w:hAnsi="Times New Roman" w:cs="Times New Roman"/>
+                <w:bCs/>
+                <w:color w:val="000000" w:themeColor="text1"/>
+                <w:sz w:val="24"/>
+                <w:szCs w:val="24"/>
+              </w:rPr>
+              <w:t>должен</w:t>
+            </w:r>
+            <w:r>
+              <w:rPr>
+                <w:rFonts w:ascii="Times New Roman" w:hAnsi="Times New Roman" w:cs="Times New Roman"/>
+                <w:bCs/>
+                <w:color w:val="000000" w:themeColor="text1"/>
+                <w:sz w:val="24"/>
+                <w:szCs w:val="24"/>
+                <w:lang w:val="en-US"/>
+              </w:rPr>
+              <w:t xml:space="preserve"> </w:t>
+            </w:r>
+            <w:r>
+              <w:rPr>
+                <w:rFonts w:ascii="Times New Roman" w:hAnsi="Times New Roman" w:cs="Times New Roman"/>
+                <w:bCs/>
+                <w:color w:val="000000" w:themeColor="text1"/>
+                <w:sz w:val="24"/>
+                <w:szCs w:val="24"/>
+              </w:rPr>
+              <w:t>быть</w:t>
+            </w:r>
+            <w:r>
+              <w:rPr>
+                <w:rFonts w:ascii="Times New Roman" w:hAnsi="Times New Roman" w:cs="Times New Roman"/>
+                <w:bCs/>
+                <w:color w:val="000000" w:themeColor="text1"/>
+                <w:sz w:val="24"/>
+                <w:szCs w:val="24"/>
+                <w:lang w:val="en-US"/>
+              </w:rPr>
+              <w:t xml:space="preserve"> </w:t>
+            </w:r>
+            <w:r>
+              <w:rPr>
+                <w:rFonts w:ascii="Times New Roman" w:hAnsi="Times New Roman" w:cs="Times New Roman"/>
+                <w:bCs/>
+                <w:color w:val="000000" w:themeColor="text1"/>
+                <w:sz w:val="24"/>
+                <w:szCs w:val="24"/>
+              </w:rPr>
+              <w:t>равен</w:t>
+            </w:r>
+            <w:r>
+              <w:rPr>
+                <w:rFonts w:ascii="Times New Roman" w:hAnsi="Times New Roman" w:cs="Times New Roman"/>
+                <w:b/>
+                <w:bCs/>
+                <w:color w:val="000000" w:themeColor="text1"/>
+                <w:lang w:val="en-US"/>
+              </w:rPr>
+              <w:t xml:space="preserve"> </w:t>
+            </w:r>
+            <w:proofErr w:type="spellStart"/>
+            <w:r>
+              <w:rPr>
+                <w:b/>
+                <w:bCs/>
+                <w:color w:val="660E7A"/>
+                <w:lang w:val="en-US"/>
+              </w:rPr>
+              <w:t>countParams</w:t>
+            </w:r>
+            <w:proofErr w:type="spellEnd"/>
+          </w:p>
+          <w:p>
+            <w:pPr>
+              <w:rPr>
+                <w:rFonts w:ascii="Times New Roman" w:hAnsi="Times New Roman" w:cs="Times New Roman"/>
+                <w:color w:val="000000" w:themeColor="text1"/>
+                <w:sz w:val="24"/>
+                <w:szCs w:val="24"/>
+                <w:lang w:val="en-US"/>
+              </w:rPr>
+            </w:pPr>
+          </w:p>
+        </w:tc>
+      </w:tr>
+      <w:tr>
+        <w:tc>
+          <w:tcPr>
+            <w:tcW w:w="1809" w:type="dxa"/>
+          </w:tcPr>
+          <w:p>
+            <w:pPr>
+              <w:pStyle w:val="HTML"/>
+              <w:shd w:val="clear" w:color="auto" w:fill="FFFFFF"/>
+              <w:rPr>
+                <w:color w:val="000000"/>
+                <w:lang w:val="en-US"/>
+              </w:rPr>
+            </w:pPr>
+            <w:proofErr w:type="spellStart"/>
+            <w:r>
+              <w:rPr>
+                <w:b/>
+                <w:bCs/>
+                <w:color w:val="008000"/>
+                <w:lang w:val="en-US"/>
+              </w:rPr>
+              <w:t>plus_parameter_counting</w:t>
+            </w:r>
+            <w:proofErr w:type="spellEnd"/>
+          </w:p>
+          <w:p>
+            <w:pPr>
+              <w:rPr>
+                <w:rFonts w:ascii="Times New Roman" w:hAnsi="Times New Roman" w:cs="Times New Roman"/>
+                <w:sz w:val="24"/>
+                <w:szCs w:val="24"/>
+                <w:lang w:val="en-US"/>
+              </w:rPr>
+            </w:pPr>
+          </w:p>
+        </w:tc>
+        <w:tc>
+          <w:tcPr>
+            <w:tcW w:w="8873" w:type="dxa"/>
+          </w:tcPr>
+          <w:p>
+            <w:pPr>
+              <w:pStyle w:val="HTML"/>
+              <w:shd w:val="clear" w:color="auto" w:fill="FFFFFF"/>
+              <w:rPr>
+                <w:color w:val="000000"/>
+              </w:rPr>
+            </w:pPr>
+            <w:r>
+              <w:rPr>
+                <w:rFonts w:ascii="Times New Roman" w:hAnsi="Times New Roman" w:cs="Times New Roman"/>
+                <w:color w:val="000000" w:themeColor="text1"/>
+                <w:sz w:val="24"/>
+                <w:szCs w:val="24"/>
+              </w:rPr>
+              <w:t xml:space="preserve">инкрементируем количество параметров вызываемой функции. </w:t>
+            </w:r>
+            <w:proofErr w:type="spellStart"/>
+            <w:r>
+              <w:rPr>
+                <w:b/>
+                <w:bCs/>
+                <w:color w:val="660E7A"/>
+              </w:rPr>
+              <w:t>parameter_counting</w:t>
+            </w:r>
+            <w:proofErr w:type="spellEnd"/>
+            <w:r>
+              <w:rPr>
+                <w:b/>
+                <w:bCs/>
+                <w:color w:val="660E7A"/>
+              </w:rPr>
+              <w:t xml:space="preserve"> ++</w:t>
             </w:r>
           </w:p>
         </w:tc>
@@ -831,6 +1830,54 @@
       </w:tblBorders>
     </w:tblPr>
   </w:style>
+  <w:style w:type="paragraph" w:styleId="HTML">
+    <w:name w:val="HTML Preformatted"/>
+    <w:basedOn w:val="a"/>
+    <w:link w:val="HTML0"/>
+    <w:uiPriority w:val="99"/>
+    <w:unhideWhenUsed/>
+    <w:rsid w:val="00343AEA"/>
+    <w:pPr>
+      <w:tabs>
+        <w:tab w:val="left" w:pos="916"/>
+        <w:tab w:val="left" w:pos="1832"/>
+        <w:tab w:val="left" w:pos="2748"/>
+        <w:tab w:val="left" w:pos="3664"/>
+        <w:tab w:val="left" w:pos="4580"/>
+        <w:tab w:val="left" w:pos="5496"/>
+        <w:tab w:val="left" w:pos="6412"/>
+        <w:tab w:val="left" w:pos="7328"/>
+        <w:tab w:val="left" w:pos="8244"/>
+        <w:tab w:val="left" w:pos="9160"/>
+        <w:tab w:val="left" w:pos="10076"/>
+        <w:tab w:val="left" w:pos="10992"/>
+        <w:tab w:val="left" w:pos="11908"/>
+        <w:tab w:val="left" w:pos="12824"/>
+        <w:tab w:val="left" w:pos="13740"/>
+        <w:tab w:val="left" w:pos="14656"/>
+      </w:tabs>
+      <w:spacing w:after="0" w:line="240" w:lineRule="auto"/>
+    </w:pPr>
+    <w:rPr>
+      <w:rFonts w:ascii="Courier New" w:eastAsia="Times New Roman" w:hAnsi="Courier New" w:cs="Courier New"/>
+      <w:sz w:val="20"/>
+      <w:szCs w:val="20"/>
+      <w:lang w:eastAsia="ru-RU"/>
+    </w:rPr>
+  </w:style>
+  <w:style w:type="character" w:customStyle="1" w:styleId="HTML0">
+    <w:name w:val="Стандартный HTML Знак"/>
+    <w:basedOn w:val="a0"/>
+    <w:link w:val="HTML"/>
+    <w:uiPriority w:val="99"/>
+    <w:rsid w:val="00343AEA"/>
+    <w:rPr>
+      <w:rFonts w:ascii="Courier New" w:eastAsia="Times New Roman" w:hAnsi="Courier New" w:cs="Courier New"/>
+      <w:sz w:val="20"/>
+      <w:szCs w:val="20"/>
+      <w:lang w:eastAsia="ru-RU"/>
+    </w:rPr>
+  </w:style>
 </w:styles>
 </file>
 
@@ -1039,6 +2086,54 @@
         <w:insideV w:val="single" w:sz="4" w:space="0" w:color="auto"/>
       </w:tblBorders>
     </w:tblPr>
+  </w:style>
+  <w:style w:type="paragraph" w:styleId="HTML">
+    <w:name w:val="HTML Preformatted"/>
+    <w:basedOn w:val="a"/>
+    <w:link w:val="HTML0"/>
+    <w:uiPriority w:val="99"/>
+    <w:unhideWhenUsed/>
+    <w:rsid w:val="00343AEA"/>
+    <w:pPr>
+      <w:tabs>
+        <w:tab w:val="left" w:pos="916"/>
+        <w:tab w:val="left" w:pos="1832"/>
+        <w:tab w:val="left" w:pos="2748"/>
+        <w:tab w:val="left" w:pos="3664"/>
+        <w:tab w:val="left" w:pos="4580"/>
+        <w:tab w:val="left" w:pos="5496"/>
+        <w:tab w:val="left" w:pos="6412"/>
+        <w:tab w:val="left" w:pos="7328"/>
+        <w:tab w:val="left" w:pos="8244"/>
+        <w:tab w:val="left" w:pos="9160"/>
+        <w:tab w:val="left" w:pos="10076"/>
+        <w:tab w:val="left" w:pos="10992"/>
+        <w:tab w:val="left" w:pos="11908"/>
+        <w:tab w:val="left" w:pos="12824"/>
+        <w:tab w:val="left" w:pos="13740"/>
+        <w:tab w:val="left" w:pos="14656"/>
+      </w:tabs>
+      <w:spacing w:after="0" w:line="240" w:lineRule="auto"/>
+    </w:pPr>
+    <w:rPr>
+      <w:rFonts w:ascii="Courier New" w:eastAsia="Times New Roman" w:hAnsi="Courier New" w:cs="Courier New"/>
+      <w:sz w:val="20"/>
+      <w:szCs w:val="20"/>
+      <w:lang w:eastAsia="ru-RU"/>
+    </w:rPr>
+  </w:style>
+  <w:style w:type="character" w:customStyle="1" w:styleId="HTML0">
+    <w:name w:val="Стандартный HTML Знак"/>
+    <w:basedOn w:val="a0"/>
+    <w:link w:val="HTML"/>
+    <w:uiPriority w:val="99"/>
+    <w:rsid w:val="00343AEA"/>
+    <w:rPr>
+      <w:rFonts w:ascii="Courier New" w:eastAsia="Times New Roman" w:hAnsi="Courier New" w:cs="Courier New"/>
+      <w:sz w:val="20"/>
+      <w:szCs w:val="20"/>
+      <w:lang w:eastAsia="ru-RU"/>
+    </w:rPr>
   </w:style>
 </w:styles>
 </file>

</xml_diff>